<commit_message>
361 Fixing wrong ChromDB collection for PDF data
</commit_message>
<xml_diff>
--- a/other/diagrams/data_metadata_flow_steps.docx
+++ b/other/diagrams/data_metadata_flow_steps.docx
@@ -1412,16 +1412,6 @@
           <w:szCs w:val="28"/>
         </w:rPr>
       </w:pPr>
-    </w:p>
-    <w:p>
-      <w:pPr>
-        <w:spacing w:before="40" w:after="100" w:afterAutospacing="1" w:line="240" w:lineRule="auto"/>
-        <w:rPr>
-          <w:rFonts w:ascii="Times New Roman" w:hAnsi="Times New Roman" w:cs="Times New Roman"/>
-          <w:sz w:val="28"/>
-          <w:szCs w:val="28"/>
-        </w:rPr>
-      </w:pPr>
       <w:r>
         <w:rPr>
           <w:rFonts w:ascii="Times New Roman" w:hAnsi="Times New Roman" w:cs="Times New Roman"/>
@@ -1432,13 +1422,13 @@
         <mc:AlternateContent>
           <mc:Choice Requires="wps">
             <w:drawing>
-              <wp:anchor distT="0" distB="0" distL="114300" distR="114300" simplePos="0" relativeHeight="251686912" behindDoc="0" locked="0" layoutInCell="1" allowOverlap="1" wp14:anchorId="43B2282B" wp14:editId="4F83FCC4">
+              <wp:anchor distT="0" distB="0" distL="114300" distR="114300" simplePos="0" relativeHeight="251686912" behindDoc="0" locked="0" layoutInCell="1" allowOverlap="1" wp14:anchorId="43B2282B" wp14:editId="51F75B9A">
                 <wp:simplePos x="0" y="0"/>
                 <wp:positionH relativeFrom="column">
-                  <wp:posOffset>-46990</wp:posOffset>
+                  <wp:posOffset>-45539</wp:posOffset>
                 </wp:positionH>
                 <wp:positionV relativeFrom="paragraph">
-                  <wp:posOffset>357717</wp:posOffset>
+                  <wp:posOffset>382270</wp:posOffset>
                 </wp:positionV>
                 <wp:extent cx="1454150" cy="666750"/>
                 <wp:effectExtent l="57150" t="57150" r="50800" b="57150"/>
@@ -1512,7 +1502,7 @@
           </mc:Choice>
           <mc:Fallback>
             <w:pict>
-              <v:roundrect w14:anchorId="40E4DC22" id="Rounded Rectangle 118" o:spid="_x0000_s1026" style="position:absolute;margin-left:-3.7pt;margin-top:28.15pt;width:114.5pt;height:52.5pt;z-index:251686912;visibility:visible;mso-wrap-style:square;mso-width-percent:0;mso-height-percent:0;mso-wrap-distance-left:9pt;mso-wrap-distance-top:0;mso-wrap-distance-right:9pt;mso-wrap-distance-bottom:0;mso-position-horizontal:absolute;mso-position-horizontal-relative:text;mso-position-vertical:absolute;mso-position-vertical-relative:text;mso-width-percent:0;mso-height-percent:0;mso-width-relative:margin;mso-height-relative:margin;v-text-anchor:middle" arcsize="10923f" o:gfxdata="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" fillcolor="red" stroked="f" strokeweight="1pt">
+              <v:roundrect w14:anchorId="1471D35A" id="Rounded Rectangle 118" o:spid="_x0000_s1026" style="position:absolute;margin-left:-3.6pt;margin-top:30.1pt;width:114.5pt;height:52.5pt;z-index:251686912;visibility:visible;mso-wrap-style:square;mso-width-percent:0;mso-height-percent:0;mso-wrap-distance-left:9pt;mso-wrap-distance-top:0;mso-wrap-distance-right:9pt;mso-wrap-distance-bottom:0;mso-position-horizontal:absolute;mso-position-horizontal-relative:text;mso-position-vertical:absolute;mso-position-vertical-relative:text;mso-width-percent:0;mso-height-percent:0;mso-width-relative:margin;mso-height-relative:margin;v-text-anchor:middle" arcsize="10923f" o:gfxdata="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" fillcolor="red" stroked="f" strokeweight="1pt">
                 <v:stroke joinstyle="miter"/>
               </v:roundrect>
             </w:pict>
@@ -1532,15 +1522,14 @@
       <w:r>
         <w:rPr>
           <w:rFonts w:ascii="Times New Roman" w:hAnsi="Times New Roman" w:cs="Times New Roman"/>
-          <w:noProof/>
           <w:sz w:val="28"/>
           <w:szCs w:val="28"/>
         </w:rPr>
         <w:drawing>
-          <wp:inline distT="0" distB="0" distL="0" distR="0" wp14:anchorId="5089666F" wp14:editId="03271CEA">
-            <wp:extent cx="9144000" cy="605155"/>
-            <wp:effectExtent l="0" t="0" r="0" b="4445"/>
-            <wp:docPr id="346905366" name="Picture 1"/>
+          <wp:inline distT="0" distB="0" distL="0" distR="0" wp14:anchorId="604C0F12" wp14:editId="5DC39DAB">
+            <wp:extent cx="9144000" cy="620395"/>
+            <wp:effectExtent l="0" t="0" r="0" b="8255"/>
+            <wp:docPr id="369988424" name="Picture 1"/>
             <wp:cNvGraphicFramePr>
               <a:graphicFrameLocks xmlns:a="http://schemas.openxmlformats.org/drawingml/2006/main" noChangeAspect="1"/>
             </wp:cNvGraphicFramePr>
@@ -1548,7 +1537,7 @@
               <a:graphicData uri="http://schemas.openxmlformats.org/drawingml/2006/picture">
                 <pic:pic xmlns:pic="http://schemas.openxmlformats.org/drawingml/2006/picture">
                   <pic:nvPicPr>
-                    <pic:cNvPr id="346905366" name=""/>
+                    <pic:cNvPr id="369988424" name=""/>
                     <pic:cNvPicPr/>
                   </pic:nvPicPr>
                   <pic:blipFill>
@@ -1560,7 +1549,7 @@
                   <pic:spPr>
                     <a:xfrm>
                       <a:off x="0" y="0"/>
-                      <a:ext cx="9144000" cy="605155"/>
+                      <a:ext cx="9144000" cy="620395"/>
                     </a:xfrm>
                     <a:prstGeom prst="rect">
                       <a:avLst/>
@@ -1582,48 +1571,17 @@
           <w:szCs w:val="28"/>
         </w:rPr>
       </w:pPr>
-    </w:p>
-    <w:p>
-      <w:pPr>
-        <w:spacing w:before="40" w:after="100" w:afterAutospacing="1" w:line="240" w:lineRule="auto"/>
-        <w:rPr>
-          <w:rFonts w:ascii="Times New Roman" w:hAnsi="Times New Roman" w:cs="Times New Roman"/>
-          <w:sz w:val="28"/>
-          <w:szCs w:val="28"/>
-        </w:rPr>
-      </w:pPr>
-    </w:p>
-    <w:p>
-      <w:pPr>
-        <w:spacing w:before="40" w:after="100" w:afterAutospacing="1" w:line="240" w:lineRule="auto"/>
-        <w:rPr>
-          <w:rFonts w:ascii="Times New Roman" w:hAnsi="Times New Roman" w:cs="Times New Roman"/>
-          <w:sz w:val="28"/>
-          <w:szCs w:val="28"/>
-        </w:rPr>
-      </w:pPr>
-    </w:p>
-    <w:p>
-      <w:pPr>
-        <w:spacing w:before="40" w:after="100" w:afterAutospacing="1" w:line="240" w:lineRule="auto"/>
-        <w:rPr>
-          <w:rFonts w:ascii="Times New Roman" w:hAnsi="Times New Roman" w:cs="Times New Roman"/>
-          <w:sz w:val="28"/>
-          <w:szCs w:val="28"/>
-        </w:rPr>
-      </w:pPr>
       <w:r>
         <w:rPr>
           <w:rFonts w:ascii="Times New Roman" w:hAnsi="Times New Roman" w:cs="Times New Roman"/>
-          <w:noProof/>
           <w:sz w:val="28"/>
           <w:szCs w:val="28"/>
         </w:rPr>
         <w:drawing>
-          <wp:inline distT="0" distB="0" distL="0" distR="0" wp14:anchorId="7999D3E0" wp14:editId="08F7D125">
-            <wp:extent cx="9144000" cy="605155"/>
-            <wp:effectExtent l="0" t="0" r="0" b="4445"/>
-            <wp:docPr id="1120719711" name="Picture 1"/>
+          <wp:inline distT="0" distB="0" distL="0" distR="0" wp14:anchorId="72AC33E7" wp14:editId="2F7FC69E">
+            <wp:extent cx="9144000" cy="620395"/>
+            <wp:effectExtent l="0" t="0" r="0" b="8255"/>
+            <wp:docPr id="246185869" name="Picture 1"/>
             <wp:cNvGraphicFramePr>
               <a:graphicFrameLocks xmlns:a="http://schemas.openxmlformats.org/drawingml/2006/main" noChangeAspect="1"/>
             </wp:cNvGraphicFramePr>
@@ -1631,7 +1589,7 @@
               <a:graphicData uri="http://schemas.openxmlformats.org/drawingml/2006/picture">
                 <pic:pic xmlns:pic="http://schemas.openxmlformats.org/drawingml/2006/picture">
                   <pic:nvPicPr>
-                    <pic:cNvPr id="1120719711" name=""/>
+                    <pic:cNvPr id="246185869" name=""/>
                     <pic:cNvPicPr/>
                   </pic:nvPicPr>
                   <pic:blipFill>
@@ -1643,7 +1601,7 @@
                   <pic:spPr>
                     <a:xfrm>
                       <a:off x="0" y="0"/>
-                      <a:ext cx="9144000" cy="605155"/>
+                      <a:ext cx="9144000" cy="620395"/>
                     </a:xfrm>
                     <a:prstGeom prst="rect">
                       <a:avLst/>
@@ -1665,48 +1623,17 @@
           <w:szCs w:val="28"/>
         </w:rPr>
       </w:pPr>
-    </w:p>
-    <w:p>
-      <w:pPr>
-        <w:spacing w:before="40" w:after="100" w:afterAutospacing="1" w:line="240" w:lineRule="auto"/>
-        <w:rPr>
-          <w:rFonts w:ascii="Times New Roman" w:hAnsi="Times New Roman" w:cs="Times New Roman"/>
-          <w:sz w:val="28"/>
-          <w:szCs w:val="28"/>
-        </w:rPr>
-      </w:pPr>
-    </w:p>
-    <w:p>
-      <w:pPr>
-        <w:spacing w:before="40" w:after="100" w:afterAutospacing="1" w:line="240" w:lineRule="auto"/>
-        <w:rPr>
-          <w:rFonts w:ascii="Times New Roman" w:hAnsi="Times New Roman" w:cs="Times New Roman"/>
-          <w:sz w:val="28"/>
-          <w:szCs w:val="28"/>
-        </w:rPr>
-      </w:pPr>
-    </w:p>
-    <w:p>
-      <w:pPr>
-        <w:spacing w:before="40" w:after="100" w:afterAutospacing="1" w:line="240" w:lineRule="auto"/>
-        <w:rPr>
-          <w:rFonts w:ascii="Times New Roman" w:hAnsi="Times New Roman" w:cs="Times New Roman"/>
-          <w:sz w:val="28"/>
-          <w:szCs w:val="28"/>
-        </w:rPr>
-      </w:pPr>
       <w:r>
         <w:rPr>
           <w:rFonts w:ascii="Times New Roman" w:hAnsi="Times New Roman" w:cs="Times New Roman"/>
-          <w:noProof/>
           <w:sz w:val="28"/>
           <w:szCs w:val="28"/>
         </w:rPr>
         <w:drawing>
-          <wp:inline distT="0" distB="0" distL="0" distR="0" wp14:anchorId="3B4B3730" wp14:editId="50AA48B3">
-            <wp:extent cx="9144000" cy="605155"/>
-            <wp:effectExtent l="0" t="0" r="0" b="4445"/>
-            <wp:docPr id="620432430" name="Picture 1"/>
+          <wp:inline distT="0" distB="0" distL="0" distR="0" wp14:anchorId="5045C119" wp14:editId="59496B24">
+            <wp:extent cx="9144000" cy="620395"/>
+            <wp:effectExtent l="0" t="0" r="0" b="8255"/>
+            <wp:docPr id="505645120" name="Picture 1"/>
             <wp:cNvGraphicFramePr>
               <a:graphicFrameLocks xmlns:a="http://schemas.openxmlformats.org/drawingml/2006/main" noChangeAspect="1"/>
             </wp:cNvGraphicFramePr>
@@ -1714,7 +1641,7 @@
               <a:graphicData uri="http://schemas.openxmlformats.org/drawingml/2006/picture">
                 <pic:pic xmlns:pic="http://schemas.openxmlformats.org/drawingml/2006/picture">
                   <pic:nvPicPr>
-                    <pic:cNvPr id="620432430" name=""/>
+                    <pic:cNvPr id="505645120" name=""/>
                     <pic:cNvPicPr/>
                   </pic:nvPicPr>
                   <pic:blipFill>
@@ -1726,7 +1653,7 @@
                   <pic:spPr>
                     <a:xfrm>
                       <a:off x="0" y="0"/>
-                      <a:ext cx="9144000" cy="605155"/>
+                      <a:ext cx="9144000" cy="620395"/>
                     </a:xfrm>
                     <a:prstGeom prst="rect">
                       <a:avLst/>
@@ -1748,58 +1675,17 @@
           <w:szCs w:val="28"/>
         </w:rPr>
       </w:pPr>
-    </w:p>
-    <w:p>
-      <w:pPr>
-        <w:spacing w:before="40" w:after="100" w:afterAutospacing="1" w:line="240" w:lineRule="auto"/>
-        <w:rPr>
-          <w:rFonts w:ascii="Times New Roman" w:hAnsi="Times New Roman" w:cs="Times New Roman"/>
-          <w:sz w:val="28"/>
-          <w:szCs w:val="28"/>
-        </w:rPr>
-      </w:pPr>
-    </w:p>
-    <w:p>
-      <w:pPr>
-        <w:spacing w:before="40" w:after="100" w:afterAutospacing="1" w:line="240" w:lineRule="auto"/>
-        <w:rPr>
-          <w:rFonts w:ascii="Times New Roman" w:hAnsi="Times New Roman" w:cs="Times New Roman"/>
-          <w:sz w:val="28"/>
-          <w:szCs w:val="28"/>
-        </w:rPr>
-      </w:pPr>
-    </w:p>
-    <w:p>
-      <w:pPr>
-        <w:spacing w:before="40" w:after="100" w:afterAutospacing="1" w:line="240" w:lineRule="auto"/>
-        <w:rPr>
-          <w:rFonts w:ascii="Times New Roman" w:hAnsi="Times New Roman" w:cs="Times New Roman"/>
-          <w:sz w:val="28"/>
-          <w:szCs w:val="28"/>
-        </w:rPr>
-      </w:pPr>
-    </w:p>
-    <w:p>
-      <w:pPr>
-        <w:spacing w:before="40" w:after="100" w:afterAutospacing="1" w:line="240" w:lineRule="auto"/>
-        <w:rPr>
-          <w:rFonts w:ascii="Times New Roman" w:hAnsi="Times New Roman" w:cs="Times New Roman"/>
-          <w:sz w:val="28"/>
-          <w:szCs w:val="28"/>
-        </w:rPr>
-      </w:pPr>
       <w:r>
         <w:rPr>
           <w:rFonts w:ascii="Times New Roman" w:hAnsi="Times New Roman" w:cs="Times New Roman"/>
-          <w:noProof/>
           <w:sz w:val="28"/>
           <w:szCs w:val="28"/>
         </w:rPr>
         <w:drawing>
-          <wp:inline distT="0" distB="0" distL="0" distR="0" wp14:anchorId="64FAAE8F" wp14:editId="09E38782">
-            <wp:extent cx="9144000" cy="605155"/>
-            <wp:effectExtent l="0" t="0" r="0" b="4445"/>
-            <wp:docPr id="139411971" name="Picture 1"/>
+          <wp:inline distT="0" distB="0" distL="0" distR="0" wp14:anchorId="736CBB3B" wp14:editId="2C155873">
+            <wp:extent cx="9144000" cy="620395"/>
+            <wp:effectExtent l="0" t="0" r="0" b="8255"/>
+            <wp:docPr id="1669106997" name="Picture 1"/>
             <wp:cNvGraphicFramePr>
               <a:graphicFrameLocks xmlns:a="http://schemas.openxmlformats.org/drawingml/2006/main" noChangeAspect="1"/>
             </wp:cNvGraphicFramePr>
@@ -1807,7 +1693,7 @@
               <a:graphicData uri="http://schemas.openxmlformats.org/drawingml/2006/picture">
                 <pic:pic xmlns:pic="http://schemas.openxmlformats.org/drawingml/2006/picture">
                   <pic:nvPicPr>
-                    <pic:cNvPr id="139411971" name=""/>
+                    <pic:cNvPr id="1669106997" name=""/>
                     <pic:cNvPicPr/>
                   </pic:nvPicPr>
                   <pic:blipFill>
@@ -1819,7 +1705,7 @@
                   <pic:spPr>
                     <a:xfrm>
                       <a:off x="0" y="0"/>
-                      <a:ext cx="9144000" cy="605155"/>
+                      <a:ext cx="9144000" cy="620395"/>
                     </a:xfrm>
                     <a:prstGeom prst="rect">
                       <a:avLst/>
@@ -1841,58 +1727,17 @@
           <w:szCs w:val="28"/>
         </w:rPr>
       </w:pPr>
-    </w:p>
-    <w:p>
-      <w:pPr>
-        <w:spacing w:before="40" w:after="100" w:afterAutospacing="1" w:line="240" w:lineRule="auto"/>
-        <w:rPr>
-          <w:rFonts w:ascii="Times New Roman" w:hAnsi="Times New Roman" w:cs="Times New Roman"/>
-          <w:sz w:val="28"/>
-          <w:szCs w:val="28"/>
-        </w:rPr>
-      </w:pPr>
-    </w:p>
-    <w:p>
-      <w:pPr>
-        <w:spacing w:before="40" w:after="100" w:afterAutospacing="1" w:line="240" w:lineRule="auto"/>
-        <w:rPr>
-          <w:rFonts w:ascii="Times New Roman" w:hAnsi="Times New Roman" w:cs="Times New Roman"/>
-          <w:sz w:val="28"/>
-          <w:szCs w:val="28"/>
-        </w:rPr>
-      </w:pPr>
-    </w:p>
-    <w:p>
-      <w:pPr>
-        <w:spacing w:before="40" w:after="100" w:afterAutospacing="1" w:line="240" w:lineRule="auto"/>
-        <w:rPr>
-          <w:rFonts w:ascii="Times New Roman" w:hAnsi="Times New Roman" w:cs="Times New Roman"/>
-          <w:sz w:val="28"/>
-          <w:szCs w:val="28"/>
-        </w:rPr>
-      </w:pPr>
-    </w:p>
-    <w:p>
-      <w:pPr>
-        <w:spacing w:before="40" w:after="100" w:afterAutospacing="1" w:line="240" w:lineRule="auto"/>
-        <w:rPr>
-          <w:rFonts w:ascii="Times New Roman" w:hAnsi="Times New Roman" w:cs="Times New Roman"/>
-          <w:sz w:val="28"/>
-          <w:szCs w:val="28"/>
-        </w:rPr>
-      </w:pPr>
       <w:r>
         <w:rPr>
           <w:rFonts w:ascii="Times New Roman" w:hAnsi="Times New Roman" w:cs="Times New Roman"/>
-          <w:noProof/>
           <w:sz w:val="28"/>
           <w:szCs w:val="28"/>
         </w:rPr>
         <w:drawing>
-          <wp:inline distT="0" distB="0" distL="0" distR="0" wp14:anchorId="65DD31A6" wp14:editId="41B8A835">
-            <wp:extent cx="9144000" cy="605155"/>
-            <wp:effectExtent l="0" t="0" r="0" b="4445"/>
-            <wp:docPr id="494271080" name="Picture 1"/>
+          <wp:inline distT="0" distB="0" distL="0" distR="0" wp14:anchorId="4E48D4DA" wp14:editId="6E38E607">
+            <wp:extent cx="9144000" cy="620395"/>
+            <wp:effectExtent l="0" t="0" r="0" b="8255"/>
+            <wp:docPr id="1277678552" name="Picture 1"/>
             <wp:cNvGraphicFramePr>
               <a:graphicFrameLocks xmlns:a="http://schemas.openxmlformats.org/drawingml/2006/main" noChangeAspect="1"/>
             </wp:cNvGraphicFramePr>
@@ -1900,7 +1745,7 @@
               <a:graphicData uri="http://schemas.openxmlformats.org/drawingml/2006/picture">
                 <pic:pic xmlns:pic="http://schemas.openxmlformats.org/drawingml/2006/picture">
                   <pic:nvPicPr>
-                    <pic:cNvPr id="494271080" name=""/>
+                    <pic:cNvPr id="1277678552" name=""/>
                     <pic:cNvPicPr/>
                   </pic:nvPicPr>
                   <pic:blipFill>
@@ -1912,7 +1757,7 @@
                   <pic:spPr>
                     <a:xfrm>
                       <a:off x="0" y="0"/>
-                      <a:ext cx="9144000" cy="605155"/>
+                      <a:ext cx="9144000" cy="620395"/>
                     </a:xfrm>
                     <a:prstGeom prst="rect">
                       <a:avLst/>
@@ -1924,6 +1769,196 @@
           </wp:inline>
         </w:drawing>
       </w:r>
+    </w:p>
+    <w:p>
+      <w:pPr>
+        <w:spacing w:before="40" w:after="100" w:afterAutospacing="1" w:line="240" w:lineRule="auto"/>
+        <w:rPr>
+          <w:rFonts w:ascii="Times New Roman" w:hAnsi="Times New Roman" w:cs="Times New Roman"/>
+          <w:sz w:val="28"/>
+          <w:szCs w:val="28"/>
+        </w:rPr>
+      </w:pPr>
+    </w:p>
+    <w:p>
+      <w:pPr>
+        <w:spacing w:before="40" w:after="100" w:afterAutospacing="1" w:line="240" w:lineRule="auto"/>
+        <w:rPr>
+          <w:rFonts w:ascii="Times New Roman" w:hAnsi="Times New Roman" w:cs="Times New Roman"/>
+          <w:sz w:val="28"/>
+          <w:szCs w:val="28"/>
+        </w:rPr>
+      </w:pPr>
+    </w:p>
+    <w:p>
+      <w:pPr>
+        <w:spacing w:before="40" w:after="100" w:afterAutospacing="1" w:line="240" w:lineRule="auto"/>
+        <w:rPr>
+          <w:rFonts w:ascii="Times New Roman" w:hAnsi="Times New Roman" w:cs="Times New Roman"/>
+          <w:sz w:val="28"/>
+          <w:szCs w:val="28"/>
+        </w:rPr>
+      </w:pPr>
+    </w:p>
+    <w:p>
+      <w:pPr>
+        <w:spacing w:before="40" w:after="100" w:afterAutospacing="1" w:line="240" w:lineRule="auto"/>
+        <w:rPr>
+          <w:rFonts w:ascii="Times New Roman" w:hAnsi="Times New Roman" w:cs="Times New Roman"/>
+          <w:sz w:val="28"/>
+          <w:szCs w:val="28"/>
+        </w:rPr>
+      </w:pPr>
+    </w:p>
+    <w:p>
+      <w:pPr>
+        <w:spacing w:before="40" w:after="100" w:afterAutospacing="1" w:line="240" w:lineRule="auto"/>
+        <w:rPr>
+          <w:rFonts w:ascii="Times New Roman" w:hAnsi="Times New Roman" w:cs="Times New Roman"/>
+          <w:sz w:val="28"/>
+          <w:szCs w:val="28"/>
+        </w:rPr>
+      </w:pPr>
+    </w:p>
+    <w:p>
+      <w:pPr>
+        <w:spacing w:before="40" w:after="100" w:afterAutospacing="1" w:line="240" w:lineRule="auto"/>
+        <w:rPr>
+          <w:rFonts w:ascii="Times New Roman" w:hAnsi="Times New Roman" w:cs="Times New Roman"/>
+          <w:sz w:val="28"/>
+          <w:szCs w:val="28"/>
+        </w:rPr>
+      </w:pPr>
+    </w:p>
+    <w:p>
+      <w:pPr>
+        <w:spacing w:before="40" w:after="100" w:afterAutospacing="1" w:line="240" w:lineRule="auto"/>
+        <w:rPr>
+          <w:rFonts w:ascii="Times New Roman" w:hAnsi="Times New Roman" w:cs="Times New Roman"/>
+          <w:sz w:val="28"/>
+          <w:szCs w:val="28"/>
+        </w:rPr>
+      </w:pPr>
+    </w:p>
+    <w:p>
+      <w:pPr>
+        <w:spacing w:before="40" w:after="100" w:afterAutospacing="1" w:line="240" w:lineRule="auto"/>
+        <w:rPr>
+          <w:rFonts w:ascii="Times New Roman" w:hAnsi="Times New Roman" w:cs="Times New Roman"/>
+          <w:sz w:val="28"/>
+          <w:szCs w:val="28"/>
+        </w:rPr>
+      </w:pPr>
+    </w:p>
+    <w:p>
+      <w:pPr>
+        <w:spacing w:before="40" w:after="100" w:afterAutospacing="1" w:line="240" w:lineRule="auto"/>
+        <w:rPr>
+          <w:rFonts w:ascii="Times New Roman" w:hAnsi="Times New Roman" w:cs="Times New Roman"/>
+          <w:sz w:val="28"/>
+          <w:szCs w:val="28"/>
+        </w:rPr>
+      </w:pPr>
+    </w:p>
+    <w:p>
+      <w:pPr>
+        <w:spacing w:before="40" w:after="100" w:afterAutospacing="1" w:line="240" w:lineRule="auto"/>
+        <w:rPr>
+          <w:rFonts w:ascii="Times New Roman" w:hAnsi="Times New Roman" w:cs="Times New Roman"/>
+          <w:sz w:val="28"/>
+          <w:szCs w:val="28"/>
+        </w:rPr>
+      </w:pPr>
+    </w:p>
+    <w:p>
+      <w:pPr>
+        <w:spacing w:before="40" w:after="100" w:afterAutospacing="1" w:line="240" w:lineRule="auto"/>
+        <w:rPr>
+          <w:rFonts w:ascii="Times New Roman" w:hAnsi="Times New Roman" w:cs="Times New Roman"/>
+          <w:sz w:val="28"/>
+          <w:szCs w:val="28"/>
+        </w:rPr>
+      </w:pPr>
+    </w:p>
+    <w:p>
+      <w:pPr>
+        <w:spacing w:before="40" w:after="100" w:afterAutospacing="1" w:line="240" w:lineRule="auto"/>
+        <w:rPr>
+          <w:rFonts w:ascii="Times New Roman" w:hAnsi="Times New Roman" w:cs="Times New Roman"/>
+          <w:sz w:val="28"/>
+          <w:szCs w:val="28"/>
+        </w:rPr>
+      </w:pPr>
+    </w:p>
+    <w:p>
+      <w:pPr>
+        <w:spacing w:before="40" w:after="100" w:afterAutospacing="1" w:line="240" w:lineRule="auto"/>
+        <w:rPr>
+          <w:rFonts w:ascii="Times New Roman" w:hAnsi="Times New Roman" w:cs="Times New Roman"/>
+          <w:sz w:val="28"/>
+          <w:szCs w:val="28"/>
+        </w:rPr>
+      </w:pPr>
+    </w:p>
+    <w:p>
+      <w:pPr>
+        <w:spacing w:before="40" w:after="100" w:afterAutospacing="1" w:line="240" w:lineRule="auto"/>
+        <w:rPr>
+          <w:rFonts w:ascii="Times New Roman" w:hAnsi="Times New Roman" w:cs="Times New Roman"/>
+          <w:sz w:val="28"/>
+          <w:szCs w:val="28"/>
+        </w:rPr>
+      </w:pPr>
+    </w:p>
+    <w:p>
+      <w:pPr>
+        <w:spacing w:before="40" w:after="100" w:afterAutospacing="1" w:line="240" w:lineRule="auto"/>
+        <w:rPr>
+          <w:rFonts w:ascii="Times New Roman" w:hAnsi="Times New Roman" w:cs="Times New Roman"/>
+          <w:sz w:val="28"/>
+          <w:szCs w:val="28"/>
+        </w:rPr>
+      </w:pPr>
+    </w:p>
+    <w:p>
+      <w:pPr>
+        <w:spacing w:before="40" w:after="100" w:afterAutospacing="1" w:line="240" w:lineRule="auto"/>
+        <w:rPr>
+          <w:rFonts w:ascii="Times New Roman" w:hAnsi="Times New Roman" w:cs="Times New Roman"/>
+          <w:sz w:val="28"/>
+          <w:szCs w:val="28"/>
+        </w:rPr>
+      </w:pPr>
+    </w:p>
+    <w:p>
+      <w:pPr>
+        <w:spacing w:before="40" w:after="100" w:afterAutospacing="1" w:line="240" w:lineRule="auto"/>
+        <w:rPr>
+          <w:rFonts w:ascii="Times New Roman" w:hAnsi="Times New Roman" w:cs="Times New Roman"/>
+          <w:sz w:val="28"/>
+          <w:szCs w:val="28"/>
+        </w:rPr>
+      </w:pPr>
+    </w:p>
+    <w:p>
+      <w:pPr>
+        <w:spacing w:before="40" w:after="100" w:afterAutospacing="1" w:line="240" w:lineRule="auto"/>
+        <w:rPr>
+          <w:rFonts w:ascii="Times New Roman" w:hAnsi="Times New Roman" w:cs="Times New Roman"/>
+          <w:sz w:val="28"/>
+          <w:szCs w:val="28"/>
+        </w:rPr>
+      </w:pPr>
+    </w:p>
+    <w:p>
+      <w:pPr>
+        <w:spacing w:before="40" w:after="100" w:afterAutospacing="1" w:line="240" w:lineRule="auto"/>
+        <w:rPr>
+          <w:rFonts w:ascii="Times New Roman" w:hAnsi="Times New Roman" w:cs="Times New Roman"/>
+          <w:sz w:val="28"/>
+          <w:szCs w:val="28"/>
+        </w:rPr>
+      </w:pPr>
     </w:p>
     <w:p>
       <w:pPr>

</xml_diff>

<commit_message>
362 State Variable - table; data metadata flow, simplified
</commit_message>
<xml_diff>
--- a/other/diagrams/data_metadata_flow_steps.docx
+++ b/other/diagrams/data_metadata_flow_steps.docx
@@ -1422,7 +1422,7 @@
         <mc:AlternateContent>
           <mc:Choice Requires="wps">
             <w:drawing>
-              <wp:anchor distT="0" distB="0" distL="114300" distR="114300" simplePos="0" relativeHeight="251686912" behindDoc="0" locked="0" layoutInCell="1" allowOverlap="1" wp14:anchorId="43B2282B" wp14:editId="51F75B9A">
+              <wp:anchor distT="0" distB="0" distL="114300" distR="114300" simplePos="0" relativeHeight="251686912" behindDoc="0" locked="0" layoutInCell="1" allowOverlap="1" wp14:anchorId="43B2282B" wp14:editId="1AC6D0F2">
                 <wp:simplePos x="0" y="0"/>
                 <wp:positionH relativeFrom="column">
                   <wp:posOffset>-45539</wp:posOffset>
@@ -1502,7 +1502,7 @@
           </mc:Choice>
           <mc:Fallback>
             <w:pict>
-              <v:roundrect w14:anchorId="1471D35A" id="Rounded Rectangle 118" o:spid="_x0000_s1026" style="position:absolute;margin-left:-3.6pt;margin-top:30.1pt;width:114.5pt;height:52.5pt;z-index:251686912;visibility:visible;mso-wrap-style:square;mso-width-percent:0;mso-height-percent:0;mso-wrap-distance-left:9pt;mso-wrap-distance-top:0;mso-wrap-distance-right:9pt;mso-wrap-distance-bottom:0;mso-position-horizontal:absolute;mso-position-horizontal-relative:text;mso-position-vertical:absolute;mso-position-vertical-relative:text;mso-width-percent:0;mso-height-percent:0;mso-width-relative:margin;mso-height-relative:margin;v-text-anchor:middle" arcsize="10923f" o:gfxdata="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" fillcolor="red" stroked="f" strokeweight="1pt">
+              <v:roundrect w14:anchorId="0AFA7DFF" id="Rounded Rectangle 118" o:spid="_x0000_s1026" style="position:absolute;margin-left:-3.6pt;margin-top:30.1pt;width:114.5pt;height:52.5pt;z-index:251686912;visibility:visible;mso-wrap-style:square;mso-width-percent:0;mso-height-percent:0;mso-wrap-distance-left:9pt;mso-wrap-distance-top:0;mso-wrap-distance-right:9pt;mso-wrap-distance-bottom:0;mso-position-horizontal:absolute;mso-position-horizontal-relative:text;mso-position-vertical:absolute;mso-position-vertical-relative:text;mso-width-percent:0;mso-height-percent:0;mso-width-relative:margin;mso-height-relative:margin;v-text-anchor:middle" arcsize="10923f" o:gfxdata="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" fillcolor="red" stroked="f" strokeweight="1pt">
                 <v:stroke joinstyle="miter"/>
               </v:roundrect>
             </w:pict>
@@ -1526,7 +1526,7 @@
           <w:szCs w:val="28"/>
         </w:rPr>
         <w:drawing>
-          <wp:inline distT="0" distB="0" distL="0" distR="0" wp14:anchorId="604C0F12" wp14:editId="5DC39DAB">
+          <wp:inline distT="0" distB="0" distL="0" distR="0" wp14:anchorId="604C0F12" wp14:editId="7F29B32D">
             <wp:extent cx="9144000" cy="620395"/>
             <wp:effectExtent l="0" t="0" r="0" b="8255"/>
             <wp:docPr id="369988424" name="Picture 1"/>
@@ -1574,11 +1574,108 @@
       <w:r>
         <w:rPr>
           <w:rFonts w:ascii="Times New Roman" w:hAnsi="Times New Roman" w:cs="Times New Roman"/>
+          <w:noProof/>
+          <w:sz w:val="28"/>
+          <w:szCs w:val="28"/>
+        </w:rPr>
+        <mc:AlternateContent>
+          <mc:Choice Requires="wps">
+            <w:drawing>
+              <wp:anchor distT="0" distB="0" distL="114300" distR="114300" simplePos="0" relativeHeight="251688960" behindDoc="0" locked="0" layoutInCell="1" allowOverlap="1" wp14:anchorId="3D759F02" wp14:editId="22025121">
+                <wp:simplePos x="0" y="0"/>
+                <wp:positionH relativeFrom="column">
+                  <wp:posOffset>3056890</wp:posOffset>
+                </wp:positionH>
+                <wp:positionV relativeFrom="paragraph">
+                  <wp:posOffset>802217</wp:posOffset>
+                </wp:positionV>
+                <wp:extent cx="1454150" cy="666750"/>
+                <wp:effectExtent l="57150" t="57150" r="50800" b="57150"/>
+                <wp:wrapNone/>
+                <wp:docPr id="928770327" name="Rounded Rectangle 118"/>
+                <wp:cNvGraphicFramePr/>
+                <a:graphic xmlns:a="http://schemas.openxmlformats.org/drawingml/2006/main">
+                  <a:graphicData uri="http://schemas.microsoft.com/office/word/2010/wordprocessingShape">
+                    <wps:wsp>
+                      <wps:cNvSpPr/>
+                      <wps:spPr>
+                        <a:xfrm>
+                          <a:off x="0" y="0"/>
+                          <a:ext cx="1454150" cy="666750"/>
+                        </a:xfrm>
+                        <a:prstGeom prst="roundRect">
+                          <a:avLst/>
+                        </a:prstGeom>
+                        <a:solidFill>
+                          <a:srgbClr val="FF0000"/>
+                        </a:solidFill>
+                        <a:ln>
+                          <a:noFill/>
+                        </a:ln>
+                        <a:effectLst/>
+                        <a:scene3d>
+                          <a:camera prst="orthographicFront">
+                            <a:rot lat="0" lon="0" rev="0"/>
+                          </a:camera>
+                          <a:lightRig rig="chilly" dir="t">
+                            <a:rot lat="0" lon="0" rev="18480000"/>
+                          </a:lightRig>
+                        </a:scene3d>
+                        <a:sp3d prstMaterial="clear">
+                          <a:bevelT h="63500"/>
+                        </a:sp3d>
+                      </wps:spPr>
+                      <wps:style>
+                        <a:lnRef idx="2">
+                          <a:schemeClr val="accent1">
+                            <a:shade val="50000"/>
+                          </a:schemeClr>
+                        </a:lnRef>
+                        <a:fillRef idx="1">
+                          <a:schemeClr val="accent1"/>
+                        </a:fillRef>
+                        <a:effectRef idx="0">
+                          <a:schemeClr val="accent1"/>
+                        </a:effectRef>
+                        <a:fontRef idx="minor">
+                          <a:schemeClr val="lt1"/>
+                        </a:fontRef>
+                      </wps:style>
+                      <wps:bodyPr rot="0" spcFirstLastPara="0" vertOverflow="overflow" horzOverflow="overflow" vert="horz" wrap="square" lIns="91440" tIns="45720" rIns="91440" bIns="45720" numCol="1" spcCol="0" rtlCol="0" fromWordArt="0" anchor="ctr" anchorCtr="0" forceAA="0" compatLnSpc="1">
+                        <a:prstTxWarp prst="textNoShape">
+                          <a:avLst/>
+                        </a:prstTxWarp>
+                        <a:noAutofit/>
+                      </wps:bodyPr>
+                    </wps:wsp>
+                  </a:graphicData>
+                </a:graphic>
+                <wp14:sizeRelH relativeFrom="margin">
+                  <wp14:pctWidth>0</wp14:pctWidth>
+                </wp14:sizeRelH>
+                <wp14:sizeRelV relativeFrom="margin">
+                  <wp14:pctHeight>0</wp14:pctHeight>
+                </wp14:sizeRelV>
+              </wp:anchor>
+            </w:drawing>
+          </mc:Choice>
+          <mc:Fallback>
+            <w:pict>
+              <v:roundrect w14:anchorId="4B0891D5" id="Rounded Rectangle 118" o:spid="_x0000_s1026" style="position:absolute;margin-left:240.7pt;margin-top:63.15pt;width:114.5pt;height:52.5pt;z-index:251688960;visibility:visible;mso-wrap-style:square;mso-width-percent:0;mso-height-percent:0;mso-wrap-distance-left:9pt;mso-wrap-distance-top:0;mso-wrap-distance-right:9pt;mso-wrap-distance-bottom:0;mso-position-horizontal:absolute;mso-position-horizontal-relative:text;mso-position-vertical:absolute;mso-position-vertical-relative:text;mso-width-percent:0;mso-height-percent:0;mso-width-relative:margin;mso-height-relative:margin;v-text-anchor:middle" arcsize="10923f" o:gfxdata="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" fillcolor="red" stroked="f" strokeweight="1pt">
+                <v:stroke joinstyle="miter"/>
+              </v:roundrect>
+            </w:pict>
+          </mc:Fallback>
+        </mc:AlternateContent>
+      </w:r>
+      <w:r>
+        <w:rPr>
+          <w:rFonts w:ascii="Times New Roman" w:hAnsi="Times New Roman" w:cs="Times New Roman"/>
           <w:sz w:val="28"/>
           <w:szCs w:val="28"/>
         </w:rPr>
         <w:drawing>
-          <wp:inline distT="0" distB="0" distL="0" distR="0" wp14:anchorId="72AC33E7" wp14:editId="2F7FC69E">
+          <wp:inline distT="0" distB="0" distL="0" distR="0" wp14:anchorId="72AC33E7" wp14:editId="5C814845">
             <wp:extent cx="9144000" cy="620395"/>
             <wp:effectExtent l="0" t="0" r="0" b="8255"/>
             <wp:docPr id="246185869" name="Picture 1"/>
@@ -1623,6 +1720,103 @@
           <w:szCs w:val="28"/>
         </w:rPr>
       </w:pPr>
+      <w:r>
+        <w:rPr>
+          <w:rFonts w:ascii="Times New Roman" w:hAnsi="Times New Roman" w:cs="Times New Roman"/>
+          <w:noProof/>
+          <w:sz w:val="28"/>
+          <w:szCs w:val="28"/>
+        </w:rPr>
+        <mc:AlternateContent>
+          <mc:Choice Requires="wps">
+            <w:drawing>
+              <wp:anchor distT="0" distB="0" distL="114300" distR="114300" simplePos="0" relativeHeight="251691008" behindDoc="0" locked="0" layoutInCell="1" allowOverlap="1" wp14:anchorId="2AF93A79" wp14:editId="78F19D6D">
+                <wp:simplePos x="0" y="0"/>
+                <wp:positionH relativeFrom="column">
+                  <wp:posOffset>4601633</wp:posOffset>
+                </wp:positionH>
+                <wp:positionV relativeFrom="paragraph">
+                  <wp:posOffset>782320</wp:posOffset>
+                </wp:positionV>
+                <wp:extent cx="4612005" cy="666750"/>
+                <wp:effectExtent l="57150" t="57150" r="55245" b="57150"/>
+                <wp:wrapNone/>
+                <wp:docPr id="653038856" name="Rounded Rectangle 118"/>
+                <wp:cNvGraphicFramePr/>
+                <a:graphic xmlns:a="http://schemas.openxmlformats.org/drawingml/2006/main">
+                  <a:graphicData uri="http://schemas.microsoft.com/office/word/2010/wordprocessingShape">
+                    <wps:wsp>
+                      <wps:cNvSpPr/>
+                      <wps:spPr>
+                        <a:xfrm>
+                          <a:off x="0" y="0"/>
+                          <a:ext cx="4612005" cy="666750"/>
+                        </a:xfrm>
+                        <a:prstGeom prst="roundRect">
+                          <a:avLst/>
+                        </a:prstGeom>
+                        <a:solidFill>
+                          <a:srgbClr val="FF0000"/>
+                        </a:solidFill>
+                        <a:ln>
+                          <a:noFill/>
+                        </a:ln>
+                        <a:effectLst/>
+                        <a:scene3d>
+                          <a:camera prst="orthographicFront">
+                            <a:rot lat="0" lon="0" rev="0"/>
+                          </a:camera>
+                          <a:lightRig rig="chilly" dir="t">
+                            <a:rot lat="0" lon="0" rev="18480000"/>
+                          </a:lightRig>
+                        </a:scene3d>
+                        <a:sp3d prstMaterial="clear">
+                          <a:bevelT h="63500"/>
+                        </a:sp3d>
+                      </wps:spPr>
+                      <wps:style>
+                        <a:lnRef idx="2">
+                          <a:schemeClr val="accent1">
+                            <a:shade val="50000"/>
+                          </a:schemeClr>
+                        </a:lnRef>
+                        <a:fillRef idx="1">
+                          <a:schemeClr val="accent1"/>
+                        </a:fillRef>
+                        <a:effectRef idx="0">
+                          <a:schemeClr val="accent1"/>
+                        </a:effectRef>
+                        <a:fontRef idx="minor">
+                          <a:schemeClr val="lt1"/>
+                        </a:fontRef>
+                      </wps:style>
+                      <wps:bodyPr rot="0" spcFirstLastPara="0" vertOverflow="overflow" horzOverflow="overflow" vert="horz" wrap="square" lIns="91440" tIns="45720" rIns="91440" bIns="45720" numCol="1" spcCol="0" rtlCol="0" fromWordArt="0" anchor="ctr" anchorCtr="0" forceAA="0" compatLnSpc="1">
+                        <a:prstTxWarp prst="textNoShape">
+                          <a:avLst/>
+                        </a:prstTxWarp>
+                        <a:noAutofit/>
+                      </wps:bodyPr>
+                    </wps:wsp>
+                  </a:graphicData>
+                </a:graphic>
+                <wp14:sizeRelH relativeFrom="margin">
+                  <wp14:pctWidth>0</wp14:pctWidth>
+                </wp14:sizeRelH>
+                <wp14:sizeRelV relativeFrom="margin">
+                  <wp14:pctHeight>0</wp14:pctHeight>
+                </wp14:sizeRelV>
+              </wp:anchor>
+            </w:drawing>
+          </mc:Choice>
+          <mc:Fallback>
+            <w:pict>
+              <v:roundrect w14:anchorId="001E8E16" id="Rounded Rectangle 118" o:spid="_x0000_s1026" style="position:absolute;margin-left:362.35pt;margin-top:61.6pt;width:363.15pt;height:52.5pt;z-index:251691008;visibility:visible;mso-wrap-style:square;mso-width-percent:0;mso-height-percent:0;mso-wrap-distance-left:9pt;mso-wrap-distance-top:0;mso-wrap-distance-right:9pt;mso-wrap-distance-bottom:0;mso-position-horizontal:absolute;mso-position-horizontal-relative:text;mso-position-vertical:absolute;mso-position-vertical-relative:text;mso-width-percent:0;mso-height-percent:0;mso-width-relative:margin;mso-height-relative:margin;v-text-anchor:middle" arcsize="10923f" o:gfxdata="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" fillcolor="red" stroked="f" strokeweight="1pt">
+                <v:stroke joinstyle="miter"/>
+              </v:roundrect>
+            </w:pict>
+          </mc:Fallback>
+        </mc:AlternateContent>
+      </w:r>
       <w:r>
         <w:rPr>
           <w:rFonts w:ascii="Times New Roman" w:hAnsi="Times New Roman" w:cs="Times New Roman"/>

</xml_diff>